<commit_message>
add a new subject
</commit_message>
<xml_diff>
--- a/QLDA-Phần-Mềm-Quản-Lý-Nhân-Sự_Nhóm-3.docx
+++ b/QLDA-Phần-Mềm-Quản-Lý-Nhân-Sự_Nhóm-3.docx
@@ -1,6 +1,6 @@
 
 <file path=word/document.xml><?xml version="1.0" encoding="utf-8"?>
-<w:document xmlns:wpc="http://schemas.microsoft.com/office/word/2010/wordprocessingCanvas" xmlns:cx="http://schemas.microsoft.com/office/drawing/2014/chartex" xmlns:cx1="http://schemas.microsoft.com/office/drawing/2015/9/8/chartex" xmlns:cx2="http://schemas.microsoft.com/office/drawing/2015/10/21/chartex" xmlns:cx3="http://schemas.microsoft.com/office/drawing/2016/5/9/chartex" xmlns:cx4="http://schemas.microsoft.com/office/drawing/2016/5/10/chartex" xmlns:cx5="http://schemas.microsoft.com/office/drawing/2016/5/11/chartex" xmlns:cx6="http://schemas.microsoft.com/office/drawing/2016/5/12/chartex" xmlns:cx7="http://schemas.microsoft.com/office/drawing/2016/5/13/chartex" xmlns:cx8="http://schemas.microsoft.com/office/drawing/2016/5/14/chartex" xmlns:mc="http://schemas.openxmlformats.org/markup-compatibility/2006" xmlns:aink="http://schemas.microsoft.com/office/drawing/2016/ink" xmlns:am3d="http://schemas.microsoft.com/office/drawing/2017/model3d" xmlns:o="urn:schemas-microsoft-com:office:office" xmlns:r="http://schemas.openxmlformats.org/officeDocument/2006/relationships" xmlns:m="http://schemas.openxmlformats.org/officeDocument/2006/math" xmlns:v="urn:schemas-microsoft-com:vml" xmlns:wp14="http://schemas.microsoft.com/office/word/2010/wordprocessingDrawing" xmlns:wp="http://schemas.openxmlformats.org/drawingml/2006/wordprocessingDrawing" xmlns:w10="urn:schemas-microsoft-com:office:word" xmlns:w="http://schemas.openxmlformats.org/wordprocessingml/2006/main" xmlns:w14="http://schemas.microsoft.com/office/word/2010/wordml" xmlns:w15="http://schemas.microsoft.com/office/word/2012/wordml" xmlns:w16cex="http://schemas.microsoft.com/office/word/2018/wordml/cex" xmlns:w16cid="http://schemas.microsoft.com/office/word/2016/wordml/cid" xmlns:w16="http://schemas.microsoft.com/office/word/2018/wordml" xmlns:w16se="http://schemas.microsoft.com/office/word/2015/wordml/symex" xmlns:wpg="http://schemas.microsoft.com/office/word/2010/wordprocessingGroup" xmlns:wpi="http://schemas.microsoft.com/office/word/2010/wordprocessingInk" xmlns:wne="http://schemas.microsoft.com/office/word/2006/wordml" xmlns:wps="http://schemas.microsoft.com/office/word/2010/wordprocessingShape" mc:Ignorable="w14 w15 w16se w16cid w16 w16cex wp14">
+<w:document xmlns:wpc="http://schemas.microsoft.com/office/word/2010/wordprocessingCanvas" xmlns:cx="http://schemas.microsoft.com/office/drawing/2014/chartex" xmlns:cx1="http://schemas.microsoft.com/office/drawing/2015/9/8/chartex" xmlns:cx2="http://schemas.microsoft.com/office/drawing/2015/10/21/chartex" xmlns:cx3="http://schemas.microsoft.com/office/drawing/2016/5/9/chartex" xmlns:cx4="http://schemas.microsoft.com/office/drawing/2016/5/10/chartex" xmlns:cx5="http://schemas.microsoft.com/office/drawing/2016/5/11/chartex" xmlns:cx6="http://schemas.microsoft.com/office/drawing/2016/5/12/chartex" xmlns:cx7="http://schemas.microsoft.com/office/drawing/2016/5/13/chartex" xmlns:cx8="http://schemas.microsoft.com/office/drawing/2016/5/14/chartex" xmlns:mc="http://schemas.openxmlformats.org/markup-compatibility/2006" xmlns:aink="http://schemas.microsoft.com/office/drawing/2016/ink" xmlns:am3d="http://schemas.microsoft.com/office/drawing/2017/model3d" xmlns:o="urn:schemas-microsoft-com:office:office" xmlns:oel="http://schemas.microsoft.com/office/2019/extlst" xmlns:r="http://schemas.openxmlformats.org/officeDocument/2006/relationships" xmlns:m="http://schemas.openxmlformats.org/officeDocument/2006/math" xmlns:v="urn:schemas-microsoft-com:vml" xmlns:wp14="http://schemas.microsoft.com/office/word/2010/wordprocessingDrawing" xmlns:wp="http://schemas.openxmlformats.org/drawingml/2006/wordprocessingDrawing" xmlns:w10="urn:schemas-microsoft-com:office:word" xmlns:w="http://schemas.openxmlformats.org/wordprocessingml/2006/main" xmlns:w14="http://schemas.microsoft.com/office/word/2010/wordml" xmlns:w15="http://schemas.microsoft.com/office/word/2012/wordml" xmlns:w16cex="http://schemas.microsoft.com/office/word/2018/wordml/cex" xmlns:w16cid="http://schemas.microsoft.com/office/word/2016/wordml/cid" xmlns:w16="http://schemas.microsoft.com/office/word/2018/wordml" xmlns:w16sdtdh="http://schemas.microsoft.com/office/word/2020/wordml/sdtdatahash" xmlns:w16se="http://schemas.microsoft.com/office/word/2015/wordml/symex" xmlns:wpg="http://schemas.microsoft.com/office/word/2010/wordprocessingGroup" xmlns:wpi="http://schemas.microsoft.com/office/word/2010/wordprocessingInk" xmlns:wne="http://schemas.microsoft.com/office/word/2006/wordml" xmlns:wps="http://schemas.microsoft.com/office/word/2010/wordprocessingShape" mc:Ignorable="w14 w15 w16se w16cid w16 w16cex w16sdtdh wp14">
   <w:body>
     <w:p>
       <w:pPr>
@@ -3018,6 +3018,16 @@
         <w:t>Phạm vi dự án</w:t>
       </w:r>
       <w:bookmarkEnd w:id="2"/>
+      <w:r>
+        <w:t xml:space="preserve"> </w:t>
+      </w:r>
+      <w:r>
+        <w:rPr>
+          <w:highlight w:val="yellow"/>
+          <w:lang w:val="vi-VN"/>
+        </w:rPr>
+        <w:t>Mạnh đã ở đây</w:t>
+      </w:r>
     </w:p>
     <w:p>
       <w:pPr>
@@ -3940,51 +3950,25 @@
                             <w:r>
                               <w:t xml:space="preserve">Hình </w:t>
                             </w:r>
-                            <w:r>
-                              <w:fldChar w:fldCharType="begin"/>
-                            </w:r>
-                            <w:r>
-                              <w:instrText xml:space="preserve"> STYLEREF 1 \s </w:instrText>
-                            </w:r>
-                            <w:r>
-                              <w:fldChar w:fldCharType="separate"/>
-                            </w:r>
-                            <w:r>
-                              <w:rPr>
-                                <w:noProof/>
-                              </w:rPr>
-                              <w:t>2</w:t>
-                            </w:r>
-                            <w:r>
-                              <w:rPr>
-                                <w:noProof/>
-                              </w:rPr>
-                              <w:fldChar w:fldCharType="end"/>
-                            </w:r>
+                            <w:fldSimple w:instr=" STYLEREF 1 \s ">
+                              <w:r>
+                                <w:rPr>
+                                  <w:noProof/>
+                                </w:rPr>
+                                <w:t>2</w:t>
+                              </w:r>
+                            </w:fldSimple>
                             <w:r>
                               <w:t>.</w:t>
                             </w:r>
-                            <w:r>
-                              <w:fldChar w:fldCharType="begin"/>
-                            </w:r>
-                            <w:r>
-                              <w:instrText xml:space="preserve"> SEQ Hình \* ARABIC \s 1 </w:instrText>
-                            </w:r>
-                            <w:r>
-                              <w:fldChar w:fldCharType="separate"/>
-                            </w:r>
-                            <w:r>
-                              <w:rPr>
-                                <w:noProof/>
-                              </w:rPr>
-                              <w:t>1</w:t>
-                            </w:r>
-                            <w:r>
-                              <w:rPr>
-                                <w:noProof/>
-                              </w:rPr>
-                              <w:fldChar w:fldCharType="end"/>
-                            </w:r>
+                            <w:fldSimple w:instr=" SEQ Hình \* ARABIC \s 1 ">
+                              <w:r>
+                                <w:rPr>
+                                  <w:noProof/>
+                                </w:rPr>
+                                <w:t>1</w:t>
+                              </w:r>
+                            </w:fldSimple>
                             <w:r>
                               <w:t>. Tổ chức dự án</w:t>
                             </w:r>
@@ -4003,7 +3987,7 @@
               </wp:anchor>
             </w:drawing>
           </mc:Choice>
-          <mc:Fallback xmlns:w16sdtdh="http://schemas.microsoft.com/office/word/2020/wordml/sdtdatahash" xmlns:oel="http://schemas.microsoft.com/office/2019/extlst">
+          <mc:Fallback>
             <w:pict>
               <v:shapetype w14:anchorId="4F1FD819" id="_x0000_t202" coordsize="21600,21600" o:spt="202" path="m,l,21600r21600,l21600,xe">
                 <v:stroke joinstyle="miter"/>
@@ -5590,57 +5574,25 @@
       <w:r>
         <w:t xml:space="preserve">Bảng </w:t>
       </w:r>
-      <w:r>
-        <w:fldChar w:fldCharType="begin"/>
-      </w:r>
-      <w:r>
-        <w:instrText xml:space="preserve"> STYLEREF 1 \s </w:instrText>
-      </w:r>
-      <w:r>
-        <w:fldChar w:fldCharType="separate"/>
-      </w:r>
-      <w:r>
-        <w:rPr>
-          <w:noProof/>
-        </w:rPr>
-        <w:t>3</w:t>
-      </w:r>
-      <w:r>
-        <w:rPr>
-          <w:noProof/>
-        </w:rPr>
-        <w:fldChar w:fldCharType="end"/>
-      </w:r>
+      <w:fldSimple w:instr=" STYLEREF 1 \s ">
+        <w:r>
+          <w:rPr>
+            <w:noProof/>
+          </w:rPr>
+          <w:t>3</w:t>
+        </w:r>
+      </w:fldSimple>
       <w:r>
         <w:t>.</w:t>
       </w:r>
-      <w:r>
-        <w:fldChar w:fldCharType="begin"/>
-      </w:r>
-      <w:r>
-        <w:instrText xml:space="preserve"> SEQ B</w:instrText>
-      </w:r>
-      <w:r>
-        <w:instrText>ả</w:instrText>
-      </w:r>
-      <w:r>
-        <w:instrText xml:space="preserve">ng \* ARABIC \s 1 </w:instrText>
-      </w:r>
-      <w:r>
-        <w:fldChar w:fldCharType="separate"/>
-      </w:r>
-      <w:r>
-        <w:rPr>
-          <w:noProof/>
-        </w:rPr>
-        <w:t>1</w:t>
-      </w:r>
-      <w:r>
-        <w:rPr>
-          <w:noProof/>
-        </w:rPr>
-        <w:fldChar w:fldCharType="end"/>
-      </w:r>
+      <w:fldSimple w:instr=" SEQ Bảng \* ARABIC \s 1 ">
+        <w:r>
+          <w:rPr>
+            <w:noProof/>
+          </w:rPr>
+          <w:t>1</w:t>
+        </w:r>
+      </w:fldSimple>
       <w:r>
         <w:t>. Các giai đoạn thực hiện</w:t>
       </w:r>
@@ -7539,57 +7491,25 @@
       <w:r>
         <w:t xml:space="preserve">Bảng </w:t>
       </w:r>
-      <w:r>
-        <w:fldChar w:fldCharType="begin"/>
-      </w:r>
-      <w:r>
-        <w:instrText xml:space="preserve"> STYLEREF 1 \s </w:instrText>
-      </w:r>
-      <w:r>
-        <w:fldChar w:fldCharType="separate"/>
-      </w:r>
-      <w:r>
-        <w:rPr>
-          <w:noProof/>
-        </w:rPr>
-        <w:t>3</w:t>
-      </w:r>
-      <w:r>
-        <w:rPr>
-          <w:noProof/>
-        </w:rPr>
-        <w:fldChar w:fldCharType="end"/>
-      </w:r>
+      <w:fldSimple w:instr=" STYLEREF 1 \s ">
+        <w:r>
+          <w:rPr>
+            <w:noProof/>
+          </w:rPr>
+          <w:t>3</w:t>
+        </w:r>
+      </w:fldSimple>
       <w:r>
         <w:t>.</w:t>
       </w:r>
-      <w:r>
-        <w:fldChar w:fldCharType="begin"/>
-      </w:r>
-      <w:r>
-        <w:instrText xml:space="preserve"> SEQ B</w:instrText>
-      </w:r>
-      <w:r>
-        <w:instrText>ả</w:instrText>
-      </w:r>
-      <w:r>
-        <w:instrText xml:space="preserve">ng \* ARABIC \s 1 </w:instrText>
-      </w:r>
-      <w:r>
-        <w:fldChar w:fldCharType="separate"/>
-      </w:r>
-      <w:r>
-        <w:rPr>
-          <w:noProof/>
-        </w:rPr>
-        <w:t>2</w:t>
-      </w:r>
-      <w:r>
-        <w:rPr>
-          <w:noProof/>
-        </w:rPr>
-        <w:fldChar w:fldCharType="end"/>
-      </w:r>
+      <w:fldSimple w:instr=" SEQ Bảng \* ARABIC \s 1 ">
+        <w:r>
+          <w:rPr>
+            <w:noProof/>
+          </w:rPr>
+          <w:t>2</w:t>
+        </w:r>
+      </w:fldSimple>
       <w:r>
         <w:t>. Các công việc trong từng giai đoạn</w:t>
       </w:r>
@@ -8593,57 +8513,25 @@
       <w:r>
         <w:t xml:space="preserve">Bảng </w:t>
       </w:r>
-      <w:r>
-        <w:fldChar w:fldCharType="begin"/>
-      </w:r>
-      <w:r>
-        <w:instrText xml:space="preserve"> STYLEREF 1 \s </w:instrText>
-      </w:r>
-      <w:r>
-        <w:fldChar w:fldCharType="separate"/>
-      </w:r>
-      <w:r>
-        <w:rPr>
-          <w:noProof/>
-        </w:rPr>
-        <w:t>3</w:t>
-      </w:r>
-      <w:r>
-        <w:rPr>
-          <w:noProof/>
-        </w:rPr>
-        <w:fldChar w:fldCharType="end"/>
-      </w:r>
+      <w:fldSimple w:instr=" STYLEREF 1 \s ">
+        <w:r>
+          <w:rPr>
+            <w:noProof/>
+          </w:rPr>
+          <w:t>3</w:t>
+        </w:r>
+      </w:fldSimple>
       <w:r>
         <w:t>.</w:t>
       </w:r>
-      <w:r>
-        <w:fldChar w:fldCharType="begin"/>
-      </w:r>
-      <w:r>
-        <w:instrText xml:space="preserve"> SEQ B</w:instrText>
-      </w:r>
-      <w:r>
-        <w:instrText>ả</w:instrText>
-      </w:r>
-      <w:r>
-        <w:instrText xml:space="preserve">ng \* ARABIC \s 1 </w:instrText>
-      </w:r>
-      <w:r>
-        <w:fldChar w:fldCharType="separate"/>
-      </w:r>
-      <w:r>
-        <w:rPr>
-          <w:noProof/>
-        </w:rPr>
-        <w:t>3</w:t>
-      </w:r>
-      <w:r>
-        <w:rPr>
-          <w:noProof/>
-        </w:rPr>
-        <w:fldChar w:fldCharType="end"/>
-      </w:r>
+      <w:fldSimple w:instr=" SEQ Bảng \* ARABIC \s 1 ">
+        <w:r>
+          <w:rPr>
+            <w:noProof/>
+          </w:rPr>
+          <w:t>3</w:t>
+        </w:r>
+      </w:fldSimple>
       <w:r>
         <w:t>. Các mốc kiểm soát dự án</w:t>
       </w:r>
@@ -18657,57 +18545,25 @@
       <w:r>
         <w:t xml:space="preserve">Bảng </w:t>
       </w:r>
-      <w:r>
-        <w:fldChar w:fldCharType="begin"/>
-      </w:r>
-      <w:r>
-        <w:instrText xml:space="preserve"> STYLEREF 1 \s </w:instrText>
-      </w:r>
-      <w:r>
-        <w:fldChar w:fldCharType="separate"/>
-      </w:r>
-      <w:r>
-        <w:rPr>
-          <w:noProof/>
-        </w:rPr>
-        <w:t>5</w:t>
-      </w:r>
-      <w:r>
-        <w:rPr>
-          <w:noProof/>
-        </w:rPr>
-        <w:fldChar w:fldCharType="end"/>
-      </w:r>
+      <w:fldSimple w:instr=" STYLEREF 1 \s ">
+        <w:r>
+          <w:rPr>
+            <w:noProof/>
+          </w:rPr>
+          <w:t>5</w:t>
+        </w:r>
+      </w:fldSimple>
       <w:r>
         <w:t>.</w:t>
       </w:r>
-      <w:r>
-        <w:fldChar w:fldCharType="begin"/>
-      </w:r>
-      <w:r>
-        <w:instrText xml:space="preserve"> SEQ B</w:instrText>
-      </w:r>
-      <w:r>
-        <w:instrText>ả</w:instrText>
-      </w:r>
-      <w:r>
-        <w:instrText xml:space="preserve">ng \* ARABIC \s 1 </w:instrText>
-      </w:r>
-      <w:r>
-        <w:fldChar w:fldCharType="separate"/>
-      </w:r>
-      <w:r>
-        <w:rPr>
-          <w:noProof/>
-        </w:rPr>
-        <w:t>1</w:t>
-      </w:r>
-      <w:r>
-        <w:rPr>
-          <w:noProof/>
-        </w:rPr>
-        <w:fldChar w:fldCharType="end"/>
-      </w:r>
+      <w:fldSimple w:instr=" SEQ Bảng \* ARABIC \s 1 ">
+        <w:r>
+          <w:rPr>
+            <w:noProof/>
+          </w:rPr>
+          <w:t>1</w:t>
+        </w:r>
+      </w:fldSimple>
       <w:r>
         <w:t>. Lịch trình thực hiện</w:t>
       </w:r>
@@ -20220,57 +20076,25 @@
       <w:r>
         <w:t xml:space="preserve">Bảng </w:t>
       </w:r>
-      <w:r>
-        <w:fldChar w:fldCharType="begin"/>
-      </w:r>
-      <w:r>
-        <w:instrText xml:space="preserve"> STYLEREF 1 \s </w:instrText>
-      </w:r>
-      <w:r>
-        <w:fldChar w:fldCharType="separate"/>
-      </w:r>
-      <w:r>
-        <w:rPr>
-          <w:noProof/>
-        </w:rPr>
-        <w:t>6</w:t>
-      </w:r>
-      <w:r>
-        <w:rPr>
-          <w:noProof/>
-        </w:rPr>
-        <w:fldChar w:fldCharType="end"/>
-      </w:r>
+      <w:fldSimple w:instr=" STYLEREF 1 \s ">
+        <w:r>
+          <w:rPr>
+            <w:noProof/>
+          </w:rPr>
+          <w:t>6</w:t>
+        </w:r>
+      </w:fldSimple>
       <w:r>
         <w:t>.</w:t>
       </w:r>
-      <w:r>
-        <w:fldChar w:fldCharType="begin"/>
-      </w:r>
-      <w:r>
-        <w:instrText xml:space="preserve"> SEQ B</w:instrText>
-      </w:r>
-      <w:r>
-        <w:instrText>ả</w:instrText>
-      </w:r>
-      <w:r>
-        <w:instrText xml:space="preserve">ng \* ARABIC \s 1 </w:instrText>
-      </w:r>
-      <w:r>
-        <w:fldChar w:fldCharType="separate"/>
-      </w:r>
-      <w:r>
-        <w:rPr>
-          <w:noProof/>
-        </w:rPr>
-        <w:t>1</w:t>
-      </w:r>
-      <w:r>
-        <w:rPr>
-          <w:noProof/>
-        </w:rPr>
-        <w:fldChar w:fldCharType="end"/>
-      </w:r>
+      <w:fldSimple w:instr=" SEQ Bảng \* ARABIC \s 1 ">
+        <w:r>
+          <w:rPr>
+            <w:noProof/>
+          </w:rPr>
+          <w:t>1</w:t>
+        </w:r>
+      </w:fldSimple>
       <w:r>
         <w:t>. Quản lý rủi ro</w:t>
       </w:r>
@@ -22166,57 +21990,25 @@
       <w:r>
         <w:t xml:space="preserve">Bảng </w:t>
       </w:r>
-      <w:r>
-        <w:fldChar w:fldCharType="begin"/>
-      </w:r>
-      <w:r>
-        <w:instrText xml:space="preserve"> STYLEREF 1 \s </w:instrText>
-      </w:r>
-      <w:r>
-        <w:fldChar w:fldCharType="separate"/>
-      </w:r>
-      <w:r>
-        <w:rPr>
-          <w:noProof/>
-        </w:rPr>
-        <w:t>7</w:t>
-      </w:r>
-      <w:r>
-        <w:rPr>
-          <w:noProof/>
-        </w:rPr>
-        <w:fldChar w:fldCharType="end"/>
-      </w:r>
+      <w:fldSimple w:instr=" STYLEREF 1 \s ">
+        <w:r>
+          <w:rPr>
+            <w:noProof/>
+          </w:rPr>
+          <w:t>7</w:t>
+        </w:r>
+      </w:fldSimple>
       <w:r>
         <w:t>.</w:t>
       </w:r>
-      <w:r>
-        <w:fldChar w:fldCharType="begin"/>
-      </w:r>
-      <w:r>
-        <w:instrText xml:space="preserve"> SEQ B</w:instrText>
-      </w:r>
-      <w:r>
-        <w:instrText>ả</w:instrText>
-      </w:r>
-      <w:r>
-        <w:instrText xml:space="preserve">ng \* ARABIC \s 1 </w:instrText>
-      </w:r>
-      <w:r>
-        <w:fldChar w:fldCharType="separate"/>
-      </w:r>
-      <w:r>
-        <w:rPr>
-          <w:noProof/>
-        </w:rPr>
-        <w:t>1</w:t>
-      </w:r>
-      <w:r>
-        <w:rPr>
-          <w:noProof/>
-        </w:rPr>
-        <w:fldChar w:fldCharType="end"/>
-      </w:r>
+      <w:fldSimple w:instr=" SEQ Bảng \* ARABIC \s 1 ">
+        <w:r>
+          <w:rPr>
+            <w:noProof/>
+          </w:rPr>
+          <w:t>1</w:t>
+        </w:r>
+      </w:fldSimple>
       <w:r>
         <w:t>. Bảng CI</w:t>
       </w:r>
@@ -23977,57 +23769,25 @@
       <w:r>
         <w:t xml:space="preserve">Bảng </w:t>
       </w:r>
-      <w:r>
-        <w:fldChar w:fldCharType="begin"/>
-      </w:r>
-      <w:r>
-        <w:instrText xml:space="preserve"> STYLEREF 1 \s </w:instrText>
-      </w:r>
-      <w:r>
-        <w:fldChar w:fldCharType="separate"/>
-      </w:r>
-      <w:r>
-        <w:rPr>
-          <w:noProof/>
-        </w:rPr>
-        <w:t>7</w:t>
-      </w:r>
-      <w:r>
-        <w:rPr>
-          <w:noProof/>
-        </w:rPr>
-        <w:fldChar w:fldCharType="end"/>
-      </w:r>
+      <w:fldSimple w:instr=" STYLEREF 1 \s ">
+        <w:r>
+          <w:rPr>
+            <w:noProof/>
+          </w:rPr>
+          <w:t>7</w:t>
+        </w:r>
+      </w:fldSimple>
       <w:r>
         <w:t>.</w:t>
       </w:r>
-      <w:r>
-        <w:fldChar w:fldCharType="begin"/>
-      </w:r>
-      <w:r>
-        <w:instrText xml:space="preserve"> SEQ B</w:instrText>
-      </w:r>
-      <w:r>
-        <w:instrText>ả</w:instrText>
-      </w:r>
-      <w:r>
-        <w:instrText xml:space="preserve">ng \* ARABIC \s 1 </w:instrText>
-      </w:r>
-      <w:r>
-        <w:fldChar w:fldCharType="separate"/>
-      </w:r>
-      <w:r>
-        <w:rPr>
-          <w:noProof/>
-        </w:rPr>
-        <w:t>2</w:t>
-      </w:r>
-      <w:r>
-        <w:rPr>
-          <w:noProof/>
-        </w:rPr>
-        <w:fldChar w:fldCharType="end"/>
-      </w:r>
+      <w:fldSimple w:instr=" SEQ Bảng \* ARABIC \s 1 ">
+        <w:r>
+          <w:rPr>
+            <w:noProof/>
+          </w:rPr>
+          <w:t>2</w:t>
+        </w:r>
+      </w:fldSimple>
       <w:r>
         <w:t>. Bảng Baseline</w:t>
       </w:r>
@@ -24112,51 +23872,25 @@
       <w:r>
         <w:t xml:space="preserve">Hình </w:t>
       </w:r>
-      <w:r>
-        <w:fldChar w:fldCharType="begin"/>
-      </w:r>
-      <w:r>
-        <w:instrText xml:space="preserve"> STYLEREF 1 \s </w:instrText>
-      </w:r>
-      <w:r>
-        <w:fldChar w:fldCharType="separate"/>
-      </w:r>
-      <w:r>
-        <w:rPr>
-          <w:noProof/>
-        </w:rPr>
-        <w:t>7</w:t>
-      </w:r>
-      <w:r>
-        <w:rPr>
-          <w:noProof/>
-        </w:rPr>
-        <w:fldChar w:fldCharType="end"/>
-      </w:r>
+      <w:fldSimple w:instr=" STYLEREF 1 \s ">
+        <w:r>
+          <w:rPr>
+            <w:noProof/>
+          </w:rPr>
+          <w:t>7</w:t>
+        </w:r>
+      </w:fldSimple>
       <w:r>
         <w:t>.</w:t>
       </w:r>
-      <w:r>
-        <w:fldChar w:fldCharType="begin"/>
-      </w:r>
-      <w:r>
-        <w:instrText xml:space="preserve"> SEQ Hình \* ARABIC \s 1 </w:instrText>
-      </w:r>
-      <w:r>
-        <w:fldChar w:fldCharType="separate"/>
-      </w:r>
-      <w:r>
-        <w:rPr>
-          <w:noProof/>
-        </w:rPr>
-        <w:t>1</w:t>
-      </w:r>
-      <w:r>
-        <w:rPr>
-          <w:noProof/>
-        </w:rPr>
-        <w:fldChar w:fldCharType="end"/>
-      </w:r>
+      <w:fldSimple w:instr=" SEQ Hình \* ARABIC \s 1 ">
+        <w:r>
+          <w:rPr>
+            <w:noProof/>
+          </w:rPr>
+          <w:t>1</w:t>
+        </w:r>
+      </w:fldSimple>
       <w:r>
         <w:t>. Cây thư mục</w:t>
       </w:r>
@@ -27952,57 +27686,25 @@
       <w:r>
         <w:t xml:space="preserve">Bảng </w:t>
       </w:r>
-      <w:r>
-        <w:fldChar w:fldCharType="begin"/>
-      </w:r>
-      <w:r>
-        <w:instrText xml:space="preserve"> STYLEREF 1 \s </w:instrText>
-      </w:r>
-      <w:r>
-        <w:fldChar w:fldCharType="separate"/>
-      </w:r>
-      <w:r>
-        <w:rPr>
-          <w:noProof/>
-        </w:rPr>
-        <w:t>7</w:t>
-      </w:r>
-      <w:r>
-        <w:rPr>
-          <w:noProof/>
-        </w:rPr>
-        <w:fldChar w:fldCharType="end"/>
-      </w:r>
+      <w:fldSimple w:instr=" STYLEREF 1 \s ">
+        <w:r>
+          <w:rPr>
+            <w:noProof/>
+          </w:rPr>
+          <w:t>7</w:t>
+        </w:r>
+      </w:fldSimple>
       <w:r>
         <w:t>.</w:t>
       </w:r>
-      <w:r>
-        <w:fldChar w:fldCharType="begin"/>
-      </w:r>
-      <w:r>
-        <w:instrText xml:space="preserve"> SEQ B</w:instrText>
-      </w:r>
-      <w:r>
-        <w:instrText>ả</w:instrText>
-      </w:r>
-      <w:r>
-        <w:instrText xml:space="preserve">ng \* ARABIC \s 1 </w:instrText>
-      </w:r>
-      <w:r>
-        <w:fldChar w:fldCharType="separate"/>
-      </w:r>
-      <w:r>
-        <w:rPr>
-          <w:noProof/>
-        </w:rPr>
-        <w:t>3</w:t>
-      </w:r>
-      <w:r>
-        <w:rPr>
-          <w:noProof/>
-        </w:rPr>
-        <w:fldChar w:fldCharType="end"/>
-      </w:r>
+      <w:fldSimple w:instr=" SEQ Bảng \* ARABIC \s 1 ">
+        <w:r>
+          <w:rPr>
+            <w:noProof/>
+          </w:rPr>
+          <w:t>3</w:t>
+        </w:r>
+      </w:fldSimple>
       <w:r>
         <w:t>. Thư mục dự án</w:t>
       </w:r>
@@ -28099,7 +27801,7 @@
 </file>
 
 <file path=word/endnotes.xml><?xml version="1.0" encoding="utf-8"?>
-<w:endnotes xmlns:wpc="http://schemas.microsoft.com/office/word/2010/wordprocessingCanvas" xmlns:cx="http://schemas.microsoft.com/office/drawing/2014/chartex" xmlns:cx1="http://schemas.microsoft.com/office/drawing/2015/9/8/chartex" xmlns:cx2="http://schemas.microsoft.com/office/drawing/2015/10/21/chartex" xmlns:cx3="http://schemas.microsoft.com/office/drawing/2016/5/9/chartex" xmlns:cx4="http://schemas.microsoft.com/office/drawing/2016/5/10/chartex" xmlns:cx5="http://schemas.microsoft.com/office/drawing/2016/5/11/chartex" xmlns:cx6="http://schemas.microsoft.com/office/drawing/2016/5/12/chartex" xmlns:cx7="http://schemas.microsoft.com/office/drawing/2016/5/13/chartex" xmlns:cx8="http://schemas.microsoft.com/office/drawing/2016/5/14/chartex" xmlns:mc="http://schemas.openxmlformats.org/markup-compatibility/2006" xmlns:aink="http://schemas.microsoft.com/office/drawing/2016/ink" xmlns:am3d="http://schemas.microsoft.com/office/drawing/2017/model3d" xmlns:o="urn:schemas-microsoft-com:office:office" xmlns:r="http://schemas.openxmlformats.org/officeDocument/2006/relationships" xmlns:m="http://schemas.openxmlformats.org/officeDocument/2006/math" xmlns:v="urn:schemas-microsoft-com:vml" xmlns:wp14="http://schemas.microsoft.com/office/word/2010/wordprocessingDrawing" xmlns:wp="http://schemas.openxmlformats.org/drawingml/2006/wordprocessingDrawing" xmlns:w10="urn:schemas-microsoft-com:office:word" xmlns:w="http://schemas.openxmlformats.org/wordprocessingml/2006/main" xmlns:w14="http://schemas.microsoft.com/office/word/2010/wordml" xmlns:w15="http://schemas.microsoft.com/office/word/2012/wordml" xmlns:w16cex="http://schemas.microsoft.com/office/word/2018/wordml/cex" xmlns:w16cid="http://schemas.microsoft.com/office/word/2016/wordml/cid" xmlns:w16="http://schemas.microsoft.com/office/word/2018/wordml" xmlns:w16se="http://schemas.microsoft.com/office/word/2015/wordml/symex" xmlns:wpg="http://schemas.microsoft.com/office/word/2010/wordprocessingGroup" xmlns:wpi="http://schemas.microsoft.com/office/word/2010/wordprocessingInk" xmlns:wne="http://schemas.microsoft.com/office/word/2006/wordml" xmlns:wps="http://schemas.microsoft.com/office/word/2010/wordprocessingShape" mc:Ignorable="w14 w15 w16se w16cid w16 w16cex wp14">
+<w:endnotes xmlns:wpc="http://schemas.microsoft.com/office/word/2010/wordprocessingCanvas" xmlns:cx="http://schemas.microsoft.com/office/drawing/2014/chartex" xmlns:cx1="http://schemas.microsoft.com/office/drawing/2015/9/8/chartex" xmlns:cx2="http://schemas.microsoft.com/office/drawing/2015/10/21/chartex" xmlns:cx3="http://schemas.microsoft.com/office/drawing/2016/5/9/chartex" xmlns:cx4="http://schemas.microsoft.com/office/drawing/2016/5/10/chartex" xmlns:cx5="http://schemas.microsoft.com/office/drawing/2016/5/11/chartex" xmlns:cx6="http://schemas.microsoft.com/office/drawing/2016/5/12/chartex" xmlns:cx7="http://schemas.microsoft.com/office/drawing/2016/5/13/chartex" xmlns:cx8="http://schemas.microsoft.com/office/drawing/2016/5/14/chartex" xmlns:mc="http://schemas.openxmlformats.org/markup-compatibility/2006" xmlns:aink="http://schemas.microsoft.com/office/drawing/2016/ink" xmlns:am3d="http://schemas.microsoft.com/office/drawing/2017/model3d" xmlns:o="urn:schemas-microsoft-com:office:office" xmlns:oel="http://schemas.microsoft.com/office/2019/extlst" xmlns:r="http://schemas.openxmlformats.org/officeDocument/2006/relationships" xmlns:m="http://schemas.openxmlformats.org/officeDocument/2006/math" xmlns:v="urn:schemas-microsoft-com:vml" xmlns:wp14="http://schemas.microsoft.com/office/word/2010/wordprocessingDrawing" xmlns:wp="http://schemas.openxmlformats.org/drawingml/2006/wordprocessingDrawing" xmlns:w10="urn:schemas-microsoft-com:office:word" xmlns:w="http://schemas.openxmlformats.org/wordprocessingml/2006/main" xmlns:w14="http://schemas.microsoft.com/office/word/2010/wordml" xmlns:w15="http://schemas.microsoft.com/office/word/2012/wordml" xmlns:w16cex="http://schemas.microsoft.com/office/word/2018/wordml/cex" xmlns:w16cid="http://schemas.microsoft.com/office/word/2016/wordml/cid" xmlns:w16="http://schemas.microsoft.com/office/word/2018/wordml" xmlns:w16sdtdh="http://schemas.microsoft.com/office/word/2020/wordml/sdtdatahash" xmlns:w16se="http://schemas.microsoft.com/office/word/2015/wordml/symex" xmlns:wpg="http://schemas.microsoft.com/office/word/2010/wordprocessingGroup" xmlns:wpi="http://schemas.microsoft.com/office/word/2010/wordprocessingInk" xmlns:wne="http://schemas.microsoft.com/office/word/2006/wordml" xmlns:wps="http://schemas.microsoft.com/office/word/2010/wordprocessingShape" mc:Ignorable="w14 w15 w16se w16cid w16 w16cex w16sdtdh wp14">
   <w:endnote w:type="separator" w:id="-1">
     <w:p>
       <w:pPr>
@@ -28124,7 +27826,7 @@
 </file>
 
 <file path=word/footer1.xml><?xml version="1.0" encoding="utf-8"?>
-<w:ftr xmlns:wpc="http://schemas.microsoft.com/office/word/2010/wordprocessingCanvas" xmlns:cx="http://schemas.microsoft.com/office/drawing/2014/chartex" xmlns:cx1="http://schemas.microsoft.com/office/drawing/2015/9/8/chartex" xmlns:cx2="http://schemas.microsoft.com/office/drawing/2015/10/21/chartex" xmlns:cx3="http://schemas.microsoft.com/office/drawing/2016/5/9/chartex" xmlns:cx4="http://schemas.microsoft.com/office/drawing/2016/5/10/chartex" xmlns:cx5="http://schemas.microsoft.com/office/drawing/2016/5/11/chartex" xmlns:cx6="http://schemas.microsoft.com/office/drawing/2016/5/12/chartex" xmlns:cx7="http://schemas.microsoft.com/office/drawing/2016/5/13/chartex" xmlns:cx8="http://schemas.microsoft.com/office/drawing/2016/5/14/chartex" xmlns:mc="http://schemas.openxmlformats.org/markup-compatibility/2006" xmlns:aink="http://schemas.microsoft.com/office/drawing/2016/ink" xmlns:am3d="http://schemas.microsoft.com/office/drawing/2017/model3d" xmlns:o="urn:schemas-microsoft-com:office:office" xmlns:r="http://schemas.openxmlformats.org/officeDocument/2006/relationships" xmlns:m="http://schemas.openxmlformats.org/officeDocument/2006/math" xmlns:v="urn:schemas-microsoft-com:vml" xmlns:wp14="http://schemas.microsoft.com/office/word/2010/wordprocessingDrawing" xmlns:wp="http://schemas.openxmlformats.org/drawingml/2006/wordprocessingDrawing" xmlns:w10="urn:schemas-microsoft-com:office:word" xmlns:w="http://schemas.openxmlformats.org/wordprocessingml/2006/main" xmlns:w14="http://schemas.microsoft.com/office/word/2010/wordml" xmlns:w15="http://schemas.microsoft.com/office/word/2012/wordml" xmlns:w16cex="http://schemas.microsoft.com/office/word/2018/wordml/cex" xmlns:w16cid="http://schemas.microsoft.com/office/word/2016/wordml/cid" xmlns:w16="http://schemas.microsoft.com/office/word/2018/wordml" xmlns:w16se="http://schemas.microsoft.com/office/word/2015/wordml/symex" xmlns:wpg="http://schemas.microsoft.com/office/word/2010/wordprocessingGroup" xmlns:wpi="http://schemas.microsoft.com/office/word/2010/wordprocessingInk" xmlns:wne="http://schemas.microsoft.com/office/word/2006/wordml" xmlns:wps="http://schemas.microsoft.com/office/word/2010/wordprocessingShape" mc:Ignorable="w14 w15 w16se w16cid w16 w16cex wp14">
+<w:ftr xmlns:wpc="http://schemas.microsoft.com/office/word/2010/wordprocessingCanvas" xmlns:cx="http://schemas.microsoft.com/office/drawing/2014/chartex" xmlns:cx1="http://schemas.microsoft.com/office/drawing/2015/9/8/chartex" xmlns:cx2="http://schemas.microsoft.com/office/drawing/2015/10/21/chartex" xmlns:cx3="http://schemas.microsoft.com/office/drawing/2016/5/9/chartex" xmlns:cx4="http://schemas.microsoft.com/office/drawing/2016/5/10/chartex" xmlns:cx5="http://schemas.microsoft.com/office/drawing/2016/5/11/chartex" xmlns:cx6="http://schemas.microsoft.com/office/drawing/2016/5/12/chartex" xmlns:cx7="http://schemas.microsoft.com/office/drawing/2016/5/13/chartex" xmlns:cx8="http://schemas.microsoft.com/office/drawing/2016/5/14/chartex" xmlns:mc="http://schemas.openxmlformats.org/markup-compatibility/2006" xmlns:aink="http://schemas.microsoft.com/office/drawing/2016/ink" xmlns:am3d="http://schemas.microsoft.com/office/drawing/2017/model3d" xmlns:o="urn:schemas-microsoft-com:office:office" xmlns:oel="http://schemas.microsoft.com/office/2019/extlst" xmlns:r="http://schemas.openxmlformats.org/officeDocument/2006/relationships" xmlns:m="http://schemas.openxmlformats.org/officeDocument/2006/math" xmlns:v="urn:schemas-microsoft-com:vml" xmlns:wp14="http://schemas.microsoft.com/office/word/2010/wordprocessingDrawing" xmlns:wp="http://schemas.openxmlformats.org/drawingml/2006/wordprocessingDrawing" xmlns:w10="urn:schemas-microsoft-com:office:word" xmlns:w="http://schemas.openxmlformats.org/wordprocessingml/2006/main" xmlns:w14="http://schemas.microsoft.com/office/word/2010/wordml" xmlns:w15="http://schemas.microsoft.com/office/word/2012/wordml" xmlns:w16cex="http://schemas.microsoft.com/office/word/2018/wordml/cex" xmlns:w16cid="http://schemas.microsoft.com/office/word/2016/wordml/cid" xmlns:w16="http://schemas.microsoft.com/office/word/2018/wordml" xmlns:w16sdtdh="http://schemas.microsoft.com/office/word/2020/wordml/sdtdatahash" xmlns:w16se="http://schemas.microsoft.com/office/word/2015/wordml/symex" xmlns:wpg="http://schemas.microsoft.com/office/word/2010/wordprocessingGroup" xmlns:wpi="http://schemas.microsoft.com/office/word/2010/wordprocessingInk" xmlns:wne="http://schemas.microsoft.com/office/word/2006/wordml" xmlns:wps="http://schemas.microsoft.com/office/word/2010/wordprocessingShape" mc:Ignorable="w14 w15 w16se w16cid w16 w16cex w16sdtdh wp14">
   <w:p>
     <w:pPr>
       <w:pStyle w:val="Footer"/>
@@ -28140,7 +27842,7 @@
 </file>
 
 <file path=word/footer2.xml><?xml version="1.0" encoding="utf-8"?>
-<w:ftr xmlns:wpc="http://schemas.microsoft.com/office/word/2010/wordprocessingCanvas" xmlns:cx="http://schemas.microsoft.com/office/drawing/2014/chartex" xmlns:cx1="http://schemas.microsoft.com/office/drawing/2015/9/8/chartex" xmlns:cx2="http://schemas.microsoft.com/office/drawing/2015/10/21/chartex" xmlns:cx3="http://schemas.microsoft.com/office/drawing/2016/5/9/chartex" xmlns:cx4="http://schemas.microsoft.com/office/drawing/2016/5/10/chartex" xmlns:cx5="http://schemas.microsoft.com/office/drawing/2016/5/11/chartex" xmlns:cx6="http://schemas.microsoft.com/office/drawing/2016/5/12/chartex" xmlns:cx7="http://schemas.microsoft.com/office/drawing/2016/5/13/chartex" xmlns:cx8="http://schemas.microsoft.com/office/drawing/2016/5/14/chartex" xmlns:mc="http://schemas.openxmlformats.org/markup-compatibility/2006" xmlns:aink="http://schemas.microsoft.com/office/drawing/2016/ink" xmlns:am3d="http://schemas.microsoft.com/office/drawing/2017/model3d" xmlns:o="urn:schemas-microsoft-com:office:office" xmlns:r="http://schemas.openxmlformats.org/officeDocument/2006/relationships" xmlns:m="http://schemas.openxmlformats.org/officeDocument/2006/math" xmlns:v="urn:schemas-microsoft-com:vml" xmlns:wp14="http://schemas.microsoft.com/office/word/2010/wordprocessingDrawing" xmlns:wp="http://schemas.openxmlformats.org/drawingml/2006/wordprocessingDrawing" xmlns:w10="urn:schemas-microsoft-com:office:word" xmlns:w="http://schemas.openxmlformats.org/wordprocessingml/2006/main" xmlns:w14="http://schemas.microsoft.com/office/word/2010/wordml" xmlns:w15="http://schemas.microsoft.com/office/word/2012/wordml" xmlns:w16cex="http://schemas.microsoft.com/office/word/2018/wordml/cex" xmlns:w16cid="http://schemas.microsoft.com/office/word/2016/wordml/cid" xmlns:w16="http://schemas.microsoft.com/office/word/2018/wordml" xmlns:w16se="http://schemas.microsoft.com/office/word/2015/wordml/symex" xmlns:wpg="http://schemas.microsoft.com/office/word/2010/wordprocessingGroup" xmlns:wpi="http://schemas.microsoft.com/office/word/2010/wordprocessingInk" xmlns:wne="http://schemas.microsoft.com/office/word/2006/wordml" xmlns:wps="http://schemas.microsoft.com/office/word/2010/wordprocessingShape" mc:Ignorable="w14 w15 w16se w16cid w16 w16cex wp14">
+<w:ftr xmlns:wpc="http://schemas.microsoft.com/office/word/2010/wordprocessingCanvas" xmlns:cx="http://schemas.microsoft.com/office/drawing/2014/chartex" xmlns:cx1="http://schemas.microsoft.com/office/drawing/2015/9/8/chartex" xmlns:cx2="http://schemas.microsoft.com/office/drawing/2015/10/21/chartex" xmlns:cx3="http://schemas.microsoft.com/office/drawing/2016/5/9/chartex" xmlns:cx4="http://schemas.microsoft.com/office/drawing/2016/5/10/chartex" xmlns:cx5="http://schemas.microsoft.com/office/drawing/2016/5/11/chartex" xmlns:cx6="http://schemas.microsoft.com/office/drawing/2016/5/12/chartex" xmlns:cx7="http://schemas.microsoft.com/office/drawing/2016/5/13/chartex" xmlns:cx8="http://schemas.microsoft.com/office/drawing/2016/5/14/chartex" xmlns:mc="http://schemas.openxmlformats.org/markup-compatibility/2006" xmlns:aink="http://schemas.microsoft.com/office/drawing/2016/ink" xmlns:am3d="http://schemas.microsoft.com/office/drawing/2017/model3d" xmlns:o="urn:schemas-microsoft-com:office:office" xmlns:oel="http://schemas.microsoft.com/office/2019/extlst" xmlns:r="http://schemas.openxmlformats.org/officeDocument/2006/relationships" xmlns:m="http://schemas.openxmlformats.org/officeDocument/2006/math" xmlns:v="urn:schemas-microsoft-com:vml" xmlns:wp14="http://schemas.microsoft.com/office/word/2010/wordprocessingDrawing" xmlns:wp="http://schemas.openxmlformats.org/drawingml/2006/wordprocessingDrawing" xmlns:w10="urn:schemas-microsoft-com:office:word" xmlns:w="http://schemas.openxmlformats.org/wordprocessingml/2006/main" xmlns:w14="http://schemas.microsoft.com/office/word/2010/wordml" xmlns:w15="http://schemas.microsoft.com/office/word/2012/wordml" xmlns:w16cex="http://schemas.microsoft.com/office/word/2018/wordml/cex" xmlns:w16cid="http://schemas.microsoft.com/office/word/2016/wordml/cid" xmlns:w16="http://schemas.microsoft.com/office/word/2018/wordml" xmlns:w16sdtdh="http://schemas.microsoft.com/office/word/2020/wordml/sdtdatahash" xmlns:w16se="http://schemas.microsoft.com/office/word/2015/wordml/symex" xmlns:wpg="http://schemas.microsoft.com/office/word/2010/wordprocessingGroup" xmlns:wpi="http://schemas.microsoft.com/office/word/2010/wordprocessingInk" xmlns:wne="http://schemas.microsoft.com/office/word/2006/wordml" xmlns:wps="http://schemas.microsoft.com/office/word/2010/wordprocessingShape" mc:Ignorable="w14 w15 w16se w16cid w16 w16cex w16sdtdh wp14">
   <w:sdt>
     <w:sdtPr>
       <w:id w:val="-2096775930"/>
@@ -28193,7 +27895,7 @@
 </file>
 
 <file path=word/footnotes.xml><?xml version="1.0" encoding="utf-8"?>
-<w:footnotes xmlns:wpc="http://schemas.microsoft.com/office/word/2010/wordprocessingCanvas" xmlns:cx="http://schemas.microsoft.com/office/drawing/2014/chartex" xmlns:cx1="http://schemas.microsoft.com/office/drawing/2015/9/8/chartex" xmlns:cx2="http://schemas.microsoft.com/office/drawing/2015/10/21/chartex" xmlns:cx3="http://schemas.microsoft.com/office/drawing/2016/5/9/chartex" xmlns:cx4="http://schemas.microsoft.com/office/drawing/2016/5/10/chartex" xmlns:cx5="http://schemas.microsoft.com/office/drawing/2016/5/11/chartex" xmlns:cx6="http://schemas.microsoft.com/office/drawing/2016/5/12/chartex" xmlns:cx7="http://schemas.microsoft.com/office/drawing/2016/5/13/chartex" xmlns:cx8="http://schemas.microsoft.com/office/drawing/2016/5/14/chartex" xmlns:mc="http://schemas.openxmlformats.org/markup-compatibility/2006" xmlns:aink="http://schemas.microsoft.com/office/drawing/2016/ink" xmlns:am3d="http://schemas.microsoft.com/office/drawing/2017/model3d" xmlns:o="urn:schemas-microsoft-com:office:office" xmlns:r="http://schemas.openxmlformats.org/officeDocument/2006/relationships" xmlns:m="http://schemas.openxmlformats.org/officeDocument/2006/math" xmlns:v="urn:schemas-microsoft-com:vml" xmlns:wp14="http://schemas.microsoft.com/office/word/2010/wordprocessingDrawing" xmlns:wp="http://schemas.openxmlformats.org/drawingml/2006/wordprocessingDrawing" xmlns:w10="urn:schemas-microsoft-com:office:word" xmlns:w="http://schemas.openxmlformats.org/wordprocessingml/2006/main" xmlns:w14="http://schemas.microsoft.com/office/word/2010/wordml" xmlns:w15="http://schemas.microsoft.com/office/word/2012/wordml" xmlns:w16cex="http://schemas.microsoft.com/office/word/2018/wordml/cex" xmlns:w16cid="http://schemas.microsoft.com/office/word/2016/wordml/cid" xmlns:w16="http://schemas.microsoft.com/office/word/2018/wordml" xmlns:w16se="http://schemas.microsoft.com/office/word/2015/wordml/symex" xmlns:wpg="http://schemas.microsoft.com/office/word/2010/wordprocessingGroup" xmlns:wpi="http://schemas.microsoft.com/office/word/2010/wordprocessingInk" xmlns:wne="http://schemas.microsoft.com/office/word/2006/wordml" xmlns:wps="http://schemas.microsoft.com/office/word/2010/wordprocessingShape" mc:Ignorable="w14 w15 w16se w16cid w16 w16cex wp14">
+<w:footnotes xmlns:wpc="http://schemas.microsoft.com/office/word/2010/wordprocessingCanvas" xmlns:cx="http://schemas.microsoft.com/office/drawing/2014/chartex" xmlns:cx1="http://schemas.microsoft.com/office/drawing/2015/9/8/chartex" xmlns:cx2="http://schemas.microsoft.com/office/drawing/2015/10/21/chartex" xmlns:cx3="http://schemas.microsoft.com/office/drawing/2016/5/9/chartex" xmlns:cx4="http://schemas.microsoft.com/office/drawing/2016/5/10/chartex" xmlns:cx5="http://schemas.microsoft.com/office/drawing/2016/5/11/chartex" xmlns:cx6="http://schemas.microsoft.com/office/drawing/2016/5/12/chartex" xmlns:cx7="http://schemas.microsoft.com/office/drawing/2016/5/13/chartex" xmlns:cx8="http://schemas.microsoft.com/office/drawing/2016/5/14/chartex" xmlns:mc="http://schemas.openxmlformats.org/markup-compatibility/2006" xmlns:aink="http://schemas.microsoft.com/office/drawing/2016/ink" xmlns:am3d="http://schemas.microsoft.com/office/drawing/2017/model3d" xmlns:o="urn:schemas-microsoft-com:office:office" xmlns:oel="http://schemas.microsoft.com/office/2019/extlst" xmlns:r="http://schemas.openxmlformats.org/officeDocument/2006/relationships" xmlns:m="http://schemas.openxmlformats.org/officeDocument/2006/math" xmlns:v="urn:schemas-microsoft-com:vml" xmlns:wp14="http://schemas.microsoft.com/office/word/2010/wordprocessingDrawing" xmlns:wp="http://schemas.openxmlformats.org/drawingml/2006/wordprocessingDrawing" xmlns:w10="urn:schemas-microsoft-com:office:word" xmlns:w="http://schemas.openxmlformats.org/wordprocessingml/2006/main" xmlns:w14="http://schemas.microsoft.com/office/word/2010/wordml" xmlns:w15="http://schemas.microsoft.com/office/word/2012/wordml" xmlns:w16cex="http://schemas.microsoft.com/office/word/2018/wordml/cex" xmlns:w16cid="http://schemas.microsoft.com/office/word/2016/wordml/cid" xmlns:w16="http://schemas.microsoft.com/office/word/2018/wordml" xmlns:w16sdtdh="http://schemas.microsoft.com/office/word/2020/wordml/sdtdatahash" xmlns:w16se="http://schemas.microsoft.com/office/word/2015/wordml/symex" xmlns:wpg="http://schemas.microsoft.com/office/word/2010/wordprocessingGroup" xmlns:wpi="http://schemas.microsoft.com/office/word/2010/wordprocessingInk" xmlns:wne="http://schemas.microsoft.com/office/word/2006/wordml" xmlns:wps="http://schemas.microsoft.com/office/word/2010/wordprocessingShape" mc:Ignorable="w14 w15 w16se w16cid w16 w16cex w16sdtdh wp14">
   <w:footnote w:type="separator" w:id="-1">
     <w:p>
       <w:pPr>
@@ -28218,7 +27920,7 @@
 </file>
 
 <file path=word/numbering.xml><?xml version="1.0" encoding="utf-8"?>
-<w:numbering xmlns:wpc="http://schemas.microsoft.com/office/word/2010/wordprocessingCanvas" xmlns:cx="http://schemas.microsoft.com/office/drawing/2014/chartex" xmlns:cx1="http://schemas.microsoft.com/office/drawing/2015/9/8/chartex" xmlns:cx2="http://schemas.microsoft.com/office/drawing/2015/10/21/chartex" xmlns:cx3="http://schemas.microsoft.com/office/drawing/2016/5/9/chartex" xmlns:cx4="http://schemas.microsoft.com/office/drawing/2016/5/10/chartex" xmlns:cx5="http://schemas.microsoft.com/office/drawing/2016/5/11/chartex" xmlns:cx6="http://schemas.microsoft.com/office/drawing/2016/5/12/chartex" xmlns:cx7="http://schemas.microsoft.com/office/drawing/2016/5/13/chartex" xmlns:cx8="http://schemas.microsoft.com/office/drawing/2016/5/14/chartex" xmlns:mc="http://schemas.openxmlformats.org/markup-compatibility/2006" xmlns:aink="http://schemas.microsoft.com/office/drawing/2016/ink" xmlns:am3d="http://schemas.microsoft.com/office/drawing/2017/model3d" xmlns:o="urn:schemas-microsoft-com:office:office" xmlns:r="http://schemas.openxmlformats.org/officeDocument/2006/relationships" xmlns:m="http://schemas.openxmlformats.org/officeDocument/2006/math" xmlns:v="urn:schemas-microsoft-com:vml" xmlns:wp14="http://schemas.microsoft.com/office/word/2010/wordprocessingDrawing" xmlns:wp="http://schemas.openxmlformats.org/drawingml/2006/wordprocessingDrawing" xmlns:w10="urn:schemas-microsoft-com:office:word" xmlns:w="http://schemas.openxmlformats.org/wordprocessingml/2006/main" xmlns:w14="http://schemas.microsoft.com/office/word/2010/wordml" xmlns:w15="http://schemas.microsoft.com/office/word/2012/wordml" xmlns:w16cex="http://schemas.microsoft.com/office/word/2018/wordml/cex" xmlns:w16cid="http://schemas.microsoft.com/office/word/2016/wordml/cid" xmlns:w16="http://schemas.microsoft.com/office/word/2018/wordml" xmlns:w16se="http://schemas.microsoft.com/office/word/2015/wordml/symex" xmlns:wpg="http://schemas.microsoft.com/office/word/2010/wordprocessingGroup" xmlns:wpi="http://schemas.microsoft.com/office/word/2010/wordprocessingInk" xmlns:wne="http://schemas.microsoft.com/office/word/2006/wordml" xmlns:wps="http://schemas.microsoft.com/office/word/2010/wordprocessingShape" mc:Ignorable="w14 w15 w16se w16cid w16 w16cex wp14">
+<w:numbering xmlns:wpc="http://schemas.microsoft.com/office/word/2010/wordprocessingCanvas" xmlns:cx="http://schemas.microsoft.com/office/drawing/2014/chartex" xmlns:cx1="http://schemas.microsoft.com/office/drawing/2015/9/8/chartex" xmlns:cx2="http://schemas.microsoft.com/office/drawing/2015/10/21/chartex" xmlns:cx3="http://schemas.microsoft.com/office/drawing/2016/5/9/chartex" xmlns:cx4="http://schemas.microsoft.com/office/drawing/2016/5/10/chartex" xmlns:cx5="http://schemas.microsoft.com/office/drawing/2016/5/11/chartex" xmlns:cx6="http://schemas.microsoft.com/office/drawing/2016/5/12/chartex" xmlns:cx7="http://schemas.microsoft.com/office/drawing/2016/5/13/chartex" xmlns:cx8="http://schemas.microsoft.com/office/drawing/2016/5/14/chartex" xmlns:mc="http://schemas.openxmlformats.org/markup-compatibility/2006" xmlns:aink="http://schemas.microsoft.com/office/drawing/2016/ink" xmlns:am3d="http://schemas.microsoft.com/office/drawing/2017/model3d" xmlns:o="urn:schemas-microsoft-com:office:office" xmlns:oel="http://schemas.microsoft.com/office/2019/extlst" xmlns:r="http://schemas.openxmlformats.org/officeDocument/2006/relationships" xmlns:m="http://schemas.openxmlformats.org/officeDocument/2006/math" xmlns:v="urn:schemas-microsoft-com:vml" xmlns:wp14="http://schemas.microsoft.com/office/word/2010/wordprocessingDrawing" xmlns:wp="http://schemas.openxmlformats.org/drawingml/2006/wordprocessingDrawing" xmlns:w10="urn:schemas-microsoft-com:office:word" xmlns:w="http://schemas.openxmlformats.org/wordprocessingml/2006/main" xmlns:w14="http://schemas.microsoft.com/office/word/2010/wordml" xmlns:w15="http://schemas.microsoft.com/office/word/2012/wordml" xmlns:w16cex="http://schemas.microsoft.com/office/word/2018/wordml/cex" xmlns:w16cid="http://schemas.microsoft.com/office/word/2016/wordml/cid" xmlns:w16="http://schemas.microsoft.com/office/word/2018/wordml" xmlns:w16sdtdh="http://schemas.microsoft.com/office/word/2020/wordml/sdtdatahash" xmlns:w16se="http://schemas.microsoft.com/office/word/2015/wordml/symex" xmlns:wpg="http://schemas.microsoft.com/office/word/2010/wordprocessingGroup" xmlns:wpi="http://schemas.microsoft.com/office/word/2010/wordprocessingInk" xmlns:wne="http://schemas.microsoft.com/office/word/2006/wordml" xmlns:wps="http://schemas.microsoft.com/office/word/2010/wordprocessingShape" mc:Ignorable="w14 w15 w16se w16cid w16 w16cex w16sdtdh wp14">
   <w:abstractNum w:abstractNumId="0" w15:restartNumberingAfterBreak="0">
     <w:nsid w:val="02327648"/>
     <w:multiLevelType w:val="multilevel"/>
@@ -31148,86 +30850,86 @@
       </w:rPr>
     </w:lvl>
   </w:abstractNum>
-  <w:num w:numId="1">
+  <w:num w:numId="1" w16cid:durableId="910386251">
     <w:abstractNumId w:val="23"/>
   </w:num>
-  <w:num w:numId="2">
+  <w:num w:numId="2" w16cid:durableId="300768424">
     <w:abstractNumId w:val="17"/>
   </w:num>
-  <w:num w:numId="3">
+  <w:num w:numId="3" w16cid:durableId="672992650">
     <w:abstractNumId w:val="1"/>
   </w:num>
-  <w:num w:numId="4">
+  <w:num w:numId="4" w16cid:durableId="1655600404">
     <w:abstractNumId w:val="24"/>
   </w:num>
-  <w:num w:numId="5">
+  <w:num w:numId="5" w16cid:durableId="1730415514">
     <w:abstractNumId w:val="16"/>
   </w:num>
-  <w:num w:numId="6">
+  <w:num w:numId="6" w16cid:durableId="1485975056">
     <w:abstractNumId w:val="14"/>
   </w:num>
-  <w:num w:numId="7">
+  <w:num w:numId="7" w16cid:durableId="1749618543">
     <w:abstractNumId w:val="9"/>
   </w:num>
-  <w:num w:numId="8">
+  <w:num w:numId="8" w16cid:durableId="660162213">
     <w:abstractNumId w:val="3"/>
   </w:num>
-  <w:num w:numId="9">
+  <w:num w:numId="9" w16cid:durableId="1614358576">
     <w:abstractNumId w:val="6"/>
   </w:num>
-  <w:num w:numId="10">
+  <w:num w:numId="10" w16cid:durableId="974332853">
     <w:abstractNumId w:val="2"/>
   </w:num>
-  <w:num w:numId="11">
+  <w:num w:numId="11" w16cid:durableId="271206962">
     <w:abstractNumId w:val="22"/>
   </w:num>
-  <w:num w:numId="12">
+  <w:num w:numId="12" w16cid:durableId="909533700">
     <w:abstractNumId w:val="12"/>
   </w:num>
-  <w:num w:numId="13">
+  <w:num w:numId="13" w16cid:durableId="1435442166">
     <w:abstractNumId w:val="11"/>
   </w:num>
-  <w:num w:numId="14">
+  <w:num w:numId="14" w16cid:durableId="1608927668">
     <w:abstractNumId w:val="15"/>
   </w:num>
-  <w:num w:numId="15">
+  <w:num w:numId="15" w16cid:durableId="479537780">
     <w:abstractNumId w:val="10"/>
   </w:num>
-  <w:num w:numId="16">
+  <w:num w:numId="16" w16cid:durableId="1429156409">
     <w:abstractNumId w:val="7"/>
   </w:num>
-  <w:num w:numId="17">
+  <w:num w:numId="17" w16cid:durableId="1877503077">
     <w:abstractNumId w:val="19"/>
   </w:num>
-  <w:num w:numId="18">
+  <w:num w:numId="18" w16cid:durableId="1976793242">
     <w:abstractNumId w:val="4"/>
   </w:num>
-  <w:num w:numId="19">
+  <w:num w:numId="19" w16cid:durableId="1891116234">
     <w:abstractNumId w:val="18"/>
   </w:num>
-  <w:num w:numId="20">
+  <w:num w:numId="20" w16cid:durableId="1120143761">
     <w:abstractNumId w:val="0"/>
   </w:num>
-  <w:num w:numId="21">
+  <w:num w:numId="21" w16cid:durableId="1271665655">
     <w:abstractNumId w:val="13"/>
   </w:num>
-  <w:num w:numId="22">
+  <w:num w:numId="22" w16cid:durableId="1735157318">
     <w:abstractNumId w:val="21"/>
   </w:num>
-  <w:num w:numId="23">
+  <w:num w:numId="23" w16cid:durableId="1470591385">
     <w:abstractNumId w:val="20"/>
   </w:num>
-  <w:num w:numId="24">
+  <w:num w:numId="24" w16cid:durableId="1863321614">
     <w:abstractNumId w:val="8"/>
   </w:num>
-  <w:num w:numId="25">
+  <w:num w:numId="25" w16cid:durableId="1293101261">
     <w:abstractNumId w:val="5"/>
   </w:num>
 </w:numbering>
 </file>
 
 <file path=word/styles.xml><?xml version="1.0" encoding="utf-8"?>
-<w:styles xmlns:mc="http://schemas.openxmlformats.org/markup-compatibility/2006" xmlns:r="http://schemas.openxmlformats.org/officeDocument/2006/relationships" xmlns:w="http://schemas.openxmlformats.org/wordprocessingml/2006/main" xmlns:w14="http://schemas.microsoft.com/office/word/2010/wordml" xmlns:w15="http://schemas.microsoft.com/office/word/2012/wordml" xmlns:w16cex="http://schemas.microsoft.com/office/word/2018/wordml/cex" xmlns:w16cid="http://schemas.microsoft.com/office/word/2016/wordml/cid" xmlns:w16="http://schemas.microsoft.com/office/word/2018/wordml" xmlns:w16se="http://schemas.microsoft.com/office/word/2015/wordml/symex" mc:Ignorable="w14 w15 w16se w16cid w16 w16cex">
+<w:styles xmlns:mc="http://schemas.openxmlformats.org/markup-compatibility/2006" xmlns:r="http://schemas.openxmlformats.org/officeDocument/2006/relationships" xmlns:w="http://schemas.openxmlformats.org/wordprocessingml/2006/main" xmlns:w14="http://schemas.microsoft.com/office/word/2010/wordml" xmlns:w15="http://schemas.microsoft.com/office/word/2012/wordml" xmlns:w16cex="http://schemas.microsoft.com/office/word/2018/wordml/cex" xmlns:w16cid="http://schemas.microsoft.com/office/word/2016/wordml/cid" xmlns:w16="http://schemas.microsoft.com/office/word/2018/wordml" xmlns:w16sdtdh="http://schemas.microsoft.com/office/word/2020/wordml/sdtdatahash" xmlns:w16se="http://schemas.microsoft.com/office/word/2015/wordml/symex" mc:Ignorable="w14 w15 w16se w16cid w16 w16cex w16sdtdh">
   <w:docDefaults>
     <w:rPrDefault>
       <w:rPr>
@@ -34011,16 +33713,16 @@
     <dgm:cxn modelId="{4E832B24-CC3B-486E-9BF9-3632069750A7}" type="presOf" srcId="{323965FF-F8D3-4DFF-A507-8F750950F98D}" destId="{FD55015C-64C7-42C9-A64E-12EF892B475B}" srcOrd="0" destOrd="0" presId="urn:microsoft.com/office/officeart/2008/layout/NameandTitleOrganizationalChart#2"/>
     <dgm:cxn modelId="{A584FC2C-E9A4-45DF-BEAE-997C740A0F85}" type="presOf" srcId="{A885E7D4-A35D-4888-BDAD-6DDD3AECC9C1}" destId="{72F62A69-E85E-49EC-AC71-C7563BAB7B8C}" srcOrd="0" destOrd="0" presId="urn:microsoft.com/office/officeart/2008/layout/NameandTitleOrganizationalChart#2"/>
     <dgm:cxn modelId="{D3085A40-45EC-4EC1-9C0E-3E1949CA95A3}" type="presOf" srcId="{7130533F-56D1-49BA-8159-F4F98FD6DD63}" destId="{A7467F72-0B6F-4B98-B51E-26ADD521D121}" srcOrd="0" destOrd="0" presId="urn:microsoft.com/office/officeart/2008/layout/NameandTitleOrganizationalChart#2"/>
+    <dgm:cxn modelId="{AEE64F4D-5D8F-47F3-A7FF-9AF267AF623D}" type="presOf" srcId="{4459A378-1802-468D-9BEB-8FCF474B3B22}" destId="{65A0EED7-91CC-4443-9369-8F38E240BFDF}" srcOrd="1" destOrd="0" presId="urn:microsoft.com/office/officeart/2008/layout/NameandTitleOrganizationalChart#2"/>
+    <dgm:cxn modelId="{B6FD0053-315D-402C-87A0-B1588F688487}" type="presOf" srcId="{BC48611C-B58F-4298-BAD4-0D5CFFC920F4}" destId="{7D9BE8DC-6CF5-4AA2-97D4-9EFBC0FF6568}" srcOrd="1" destOrd="0" presId="urn:microsoft.com/office/officeart/2008/layout/NameandTitleOrganizationalChart#2"/>
+    <dgm:cxn modelId="{D0621554-0D8C-473B-AD0E-14F657644AAD}" type="presOf" srcId="{25D12C2C-E595-406E-BCBE-03861EDEFC2C}" destId="{664CA55D-38DD-4423-9245-F797DE56DC3D}" srcOrd="0" destOrd="0" presId="urn:microsoft.com/office/officeart/2008/layout/NameandTitleOrganizationalChart#2"/>
     <dgm:cxn modelId="{1349F55B-3F55-431A-AA66-4344EEA4AD4A}" type="presOf" srcId="{4459A378-1802-468D-9BEB-8FCF474B3B22}" destId="{629C9677-780C-4735-9813-04C441188926}" srcOrd="0" destOrd="0" presId="urn:microsoft.com/office/officeart/2008/layout/NameandTitleOrganizationalChart#2"/>
     <dgm:cxn modelId="{60F59F60-CE19-457C-A3CD-C5C832834C18}" type="presOf" srcId="{A1E3F4F2-2819-4F7D-8C05-F61A70C238BC}" destId="{DC7F746E-7CA8-4920-A167-90A3902A0EF3}" srcOrd="0" destOrd="0" presId="urn:microsoft.com/office/officeart/2008/layout/NameandTitleOrganizationalChart#2"/>
     <dgm:cxn modelId="{93FC336B-96EE-4816-A74A-ED8FE21CFC7B}" type="presOf" srcId="{931C8187-8C61-4150-91FF-1A852FD4FF42}" destId="{3C3378F1-9299-47BE-A89E-671640CF73FD}" srcOrd="0" destOrd="0" presId="urn:microsoft.com/office/officeart/2008/layout/NameandTitleOrganizationalChart#2"/>
-    <dgm:cxn modelId="{AEE64F4D-5D8F-47F3-A7FF-9AF267AF623D}" type="presOf" srcId="{4459A378-1802-468D-9BEB-8FCF474B3B22}" destId="{65A0EED7-91CC-4443-9369-8F38E240BFDF}" srcOrd="1" destOrd="0" presId="urn:microsoft.com/office/officeart/2008/layout/NameandTitleOrganizationalChart#2"/>
     <dgm:cxn modelId="{E386FB6E-881E-43B0-99E8-6BA9A452A548}" type="presOf" srcId="{5F9582E0-EDA4-4D4D-9356-3714178A2016}" destId="{5242EE33-E6D1-4D7A-892D-6C6654B565A6}" srcOrd="0" destOrd="0" presId="urn:microsoft.com/office/officeart/2008/layout/NameandTitleOrganizationalChart#2"/>
     <dgm:cxn modelId="{5FACF770-4970-44AB-9BA6-E3C375F39866}" type="presOf" srcId="{574BCC7A-9650-4EF9-9872-B6052AB0DF30}" destId="{986983E0-CB78-446B-8EF2-F91185C36AE9}" srcOrd="0" destOrd="0" presId="urn:microsoft.com/office/officeart/2008/layout/NameandTitleOrganizationalChart#2"/>
-    <dgm:cxn modelId="{B6FD0053-315D-402C-87A0-B1588F688487}" type="presOf" srcId="{BC48611C-B58F-4298-BAD4-0D5CFFC920F4}" destId="{7D9BE8DC-6CF5-4AA2-97D4-9EFBC0FF6568}" srcOrd="1" destOrd="0" presId="urn:microsoft.com/office/officeart/2008/layout/NameandTitleOrganizationalChart#2"/>
     <dgm:cxn modelId="{15F12C73-14EB-4335-A989-5641286956CB}" type="presOf" srcId="{09716EBA-50BB-48F4-A8F3-1179FEBA6984}" destId="{5926B6B6-D6BD-44D7-82F7-1E107BDCA511}" srcOrd="0" destOrd="0" presId="urn:microsoft.com/office/officeart/2008/layout/NameandTitleOrganizationalChart#2"/>
     <dgm:cxn modelId="{BC348573-4234-4417-98E1-3DD36EF4D36F}" type="presOf" srcId="{87401309-BD85-4CB5-86EF-84964CD0C9BA}" destId="{DC8B0A93-A0FE-42BA-AE61-426AFE924BD1}" srcOrd="0" destOrd="0" presId="urn:microsoft.com/office/officeart/2008/layout/NameandTitleOrganizationalChart#2"/>
-    <dgm:cxn modelId="{D0621554-0D8C-473B-AD0E-14F657644AAD}" type="presOf" srcId="{25D12C2C-E595-406E-BCBE-03861EDEFC2C}" destId="{664CA55D-38DD-4423-9245-F797DE56DC3D}" srcOrd="0" destOrd="0" presId="urn:microsoft.com/office/officeart/2008/layout/NameandTitleOrganizationalChart#2"/>
     <dgm:cxn modelId="{728ECF7C-1D07-4434-B042-A4D60877441D}" type="presOf" srcId="{17C1E244-A842-4C87-A93C-E3DF6DC6DC1F}" destId="{AD2B22A4-B665-480A-BF1B-68E7B15763B6}" srcOrd="0" destOrd="0" presId="urn:microsoft.com/office/officeart/2008/layout/NameandTitleOrganizationalChart#2"/>
     <dgm:cxn modelId="{06AAA285-FFCA-4F0B-96DC-3057AF4DC5BB}" type="presOf" srcId="{291D83E6-8752-4B0F-842F-D4D46D7E551F}" destId="{B8C9D462-266A-4F2B-BD03-E46C0D1F27BC}" srcOrd="0" destOrd="0" presId="urn:microsoft.com/office/officeart/2008/layout/NameandTitleOrganizationalChart#2"/>
     <dgm:cxn modelId="{35070887-F056-408E-A20F-8AD2424B68C5}" srcId="{CFA70C8A-C176-4F0C-BE90-D4BA3CE5FFD3}" destId="{BC48611C-B58F-4298-BAD4-0D5CFFC920F4}" srcOrd="3" destOrd="0" parTransId="{574BCC7A-9650-4EF9-9872-B6052AB0DF30}" sibTransId="{323965FF-F8D3-4DFF-A507-8F750950F98D}"/>

</xml_diff>

<commit_message>
Add a new subjects
</commit_message>
<xml_diff>
--- a/QLDA-Phần-Mềm-Quản-Lý-Nhân-Sự_Nhóm-3.docx
+++ b/QLDA-Phần-Mềm-Quản-Lý-Nhân-Sự_Nhóm-3.docx
@@ -3027,6 +3027,19 @@
           <w:lang w:val="vi-VN"/>
         </w:rPr>
         <w:t>Mạnh đã ở đây</w:t>
+      </w:r>
+      <w:r>
+        <w:rPr>
+          <w:lang w:val="vi-VN"/>
+        </w:rPr>
+        <w:t xml:space="preserve"> </w:t>
+      </w:r>
+      <w:r>
+        <w:rPr>
+          <w:highlight w:val="yellow"/>
+          <w:lang w:val="vi-VN"/>
+        </w:rPr>
+        <w:t>nè</w:t>
       </w:r>
     </w:p>
     <w:p>

</xml_diff>